<commit_message>
Update shortcuts word file with new keys also
</commit_message>
<xml_diff>
--- a/shortcuts.docx
+++ b/shortcuts.docx
@@ -178,7 +178,7 @@
                 <w:szCs w:val="32"/>
                 <w:lang w:eastAsia="en-GB"/>
               </w:rPr>
-              <w:t>q</w:t>
+              <w:t>F4</w:t>
             </w:r>
           </w:p>
         </w:tc>
@@ -267,7 +267,7 @@
                 <w:szCs w:val="32"/>
                 <w:lang w:eastAsia="en-GB"/>
               </w:rPr>
-              <w:t>w</w:t>
+              <w:t>F5</w:t>
             </w:r>
           </w:p>
         </w:tc>
@@ -356,7 +356,7 @@
                 <w:szCs w:val="32"/>
                 <w:lang w:eastAsia="en-GB"/>
               </w:rPr>
-              <w:t>e</w:t>
+              <w:t>F6</w:t>
             </w:r>
           </w:p>
         </w:tc>
@@ -445,7 +445,7 @@
                 <w:szCs w:val="32"/>
                 <w:lang w:eastAsia="en-GB"/>
               </w:rPr>
-              <w:t>r</w:t>
+              <w:t>F7</w:t>
             </w:r>
           </w:p>
         </w:tc>
@@ -534,7 +534,7 @@
                 <w:szCs w:val="32"/>
                 <w:lang w:eastAsia="en-GB"/>
               </w:rPr>
-              <w:t>t</w:t>
+              <w:t>F8</w:t>
             </w:r>
           </w:p>
         </w:tc>
@@ -623,7 +623,7 @@
                 <w:szCs w:val="32"/>
                 <w:lang w:eastAsia="en-GB"/>
               </w:rPr>
-              <w:t>y</w:t>
+              <w:t>F10</w:t>
             </w:r>
           </w:p>
         </w:tc>
@@ -712,7 +712,7 @@
                 <w:szCs w:val="32"/>
                 <w:lang w:eastAsia="en-GB"/>
               </w:rPr>
-              <w:t>-</w:t>
+              <w:t>F11</w:t>
             </w:r>
           </w:p>
         </w:tc>
@@ -801,7 +801,7 @@
                 <w:szCs w:val="32"/>
                 <w:lang w:eastAsia="en-GB"/>
               </w:rPr>
-              <w:t>=</w:t>
+              <w:t>F12</w:t>
             </w:r>
           </w:p>
         </w:tc>

</xml_diff>